<commit_message>
fixed flow chart bug - rework doc
</commit_message>
<xml_diff>
--- a/doc/module/BigSwitch_4Lamps.docx
+++ b/doc/module/BigSwitch_4Lamps.docx
@@ -47,10 +47,10 @@
             <v:path o:extrusionok="f" gradientshapeok="t" o:connecttype="rect"/>
             <o:lock v:ext="edit" aspectratio="t"/>
           </v:shapetype>
-          <v:shape id="_x0000_s1028" type="#_x0000_t75" style="position:absolute;margin-left:341.25pt;margin-top:-33.2pt;width:114.4pt;height:114.4pt;z-index:-251655168;mso-position-horizontal-relative:text;mso-position-vertical-relative:text">
+          <v:shape id="_x0000_s1028" type="#_x0000_t75" style="position:absolute;margin-left:341.25pt;margin-top:-33.2pt;width:114.4pt;height:114.4pt;z-index:-251658240;mso-position-horizontal-relative:text;mso-position-vertical-relative:text">
             <v:imagedata r:id="rId8" o:title=""/>
           </v:shape>
-          <o:OLEObject Type="Embed" ProgID="CorelDraw.Graphic.16" ShapeID="_x0000_s1028" DrawAspect="Content" ObjectID="_1543914730" r:id="rId9"/>
+          <o:OLEObject Type="Embed" ProgID="CorelDraw.Graphic.16" ShapeID="_x0000_s1028" DrawAspect="Content" ObjectID="_1543953937" r:id="rId9"/>
         </w:pict>
       </w:r>
       <w:r>
@@ -98,7 +98,23 @@
           <w:sz w:val="24"/>
           <w:szCs w:val="24"/>
         </w:rPr>
-        <w:t xml:space="preserve">The module contains </w:t>
+        <w:t>The module con</w:t>
+      </w:r>
+      <w:r>
+        <w:rPr>
+          <w:rFonts w:ascii="Gabriele Black Ribbon FG" w:hAnsi="Gabriele Black Ribbon FG" w:cs="Fuckin Gwenhwyfar"/>
+          <w:sz w:val="24"/>
+          <w:szCs w:val="24"/>
+        </w:rPr>
+        <w:t>sist</w:t>
+      </w:r>
+      <w:r>
+        <w:rPr>
+          <w:rFonts w:ascii="Gabriele Black Ribbon FG" w:hAnsi="Gabriele Black Ribbon FG" w:cs="Fuckin Gwenhwyfar"/>
+          <w:sz w:val="24"/>
+          <w:szCs w:val="24"/>
+        </w:rPr>
+        <w:t xml:space="preserve">s </w:t>
       </w:r>
       <w:r>
         <w:rPr>
@@ -166,6 +182,8 @@
         </w:rPr>
         <w:t>:</w:t>
       </w:r>
+      <w:bookmarkStart w:id="0" w:name="_GoBack"/>
+      <w:bookmarkEnd w:id="0"/>
       <w:proofErr w:type="gramEnd"/>
       <w:r>
         <w:rPr>
@@ -213,37 +231,54 @@
           <w:sz w:val="24"/>
           <w:szCs w:val="24"/>
         </w:rPr>
-        <w:t>The corresponding action box shows to which position the switch have to be rotated.</w:t>
-      </w:r>
-    </w:p>
-    <w:p>
-      <w:pPr>
-        <w:rPr>
-          <w:rFonts w:ascii="Gabriele Black Ribbon FG" w:hAnsi="Gabriele Black Ribbon FG" w:cs="Fuckin Gwenhwyfar"/>
-          <w:sz w:val="24"/>
-          <w:szCs w:val="24"/>
-        </w:rPr>
-      </w:pPr>
-      <w:r>
-        <w:rPr>
-          <w:rFonts w:ascii="Gabriele Black Ribbon FG" w:hAnsi="Gabriele Black Ribbon FG" w:cs="Fuckin Gwenhwyfar"/>
-          <w:noProof/>
-          <w:sz w:val="24"/>
-          <w:szCs w:val="24"/>
+        <w:t>The corresponding action box shows to which position the switch ha</w:t>
+      </w:r>
+      <w:r>
+        <w:rPr>
+          <w:rFonts w:ascii="Gabriele Black Ribbon FG" w:hAnsi="Gabriele Black Ribbon FG" w:cs="Fuckin Gwenhwyfar"/>
+          <w:sz w:val="24"/>
+          <w:szCs w:val="24"/>
+        </w:rPr>
+        <w:t>s</w:t>
+      </w:r>
+      <w:r>
+        <w:rPr>
+          <w:rFonts w:ascii="Gabriele Black Ribbon FG" w:hAnsi="Gabriele Black Ribbon FG" w:cs="Fuckin Gwenhwyfar"/>
+          <w:sz w:val="24"/>
+          <w:szCs w:val="24"/>
+        </w:rPr>
+        <w:t xml:space="preserve"> to be rotated.</w:t>
+      </w:r>
+    </w:p>
+    <w:p>
+      <w:pPr>
+        <w:rPr>
+          <w:rFonts w:ascii="Gabriele Black Ribbon FG" w:hAnsi="Gabriele Black Ribbon FG" w:cs="Fuckin Gwenhwyfar"/>
+          <w:sz w:val="24"/>
+          <w:szCs w:val="24"/>
+        </w:rPr>
+      </w:pPr>
+      <w:r>
+        <w:rPr>
+          <w:rFonts w:ascii="Gabriele Black Ribbon FG" w:hAnsi="Gabriele Black Ribbon FG" w:cs="Fuckin Gwenhwyfar"/>
+          <w:noProof/>
+          <w:sz w:val="24"/>
+          <w:szCs w:val="24"/>
+          <w:lang w:val="de-DE" w:eastAsia="de-DE"/>
         </w:rPr>
         <w:drawing>
-          <wp:anchor distT="0" distB="0" distL="114300" distR="114300" simplePos="0" relativeHeight="251659264" behindDoc="1" locked="0" layoutInCell="1" allowOverlap="1" wp14:anchorId="243BF1FD" wp14:editId="2ABF3D6B">
+          <wp:anchor distT="0" distB="0" distL="114300" distR="114300" simplePos="0" relativeHeight="251659264" behindDoc="1" locked="0" layoutInCell="1" allowOverlap="1">
             <wp:simplePos x="0" y="0"/>
-            <wp:positionH relativeFrom="page">
-              <wp:posOffset>1513138</wp:posOffset>
+            <wp:positionH relativeFrom="column">
+              <wp:posOffset>205740</wp:posOffset>
             </wp:positionH>
-            <wp:positionV relativeFrom="page">
-              <wp:posOffset>2663071</wp:posOffset>
+            <wp:positionV relativeFrom="paragraph">
+              <wp:posOffset>231511</wp:posOffset>
             </wp:positionV>
-            <wp:extent cx="5450205" cy="7030720"/>
-            <wp:effectExtent l="0" t="0" r="0" b="0"/>
+            <wp:extent cx="5459353" cy="7039155"/>
+            <wp:effectExtent l="0" t="0" r="8255" b="0"/>
             <wp:wrapNone/>
-            <wp:docPr id="3" name="Picture 3"/>
+            <wp:docPr id="1" name="Grafik 1"/>
             <wp:cNvGraphicFramePr>
               <a:graphicFrameLocks xmlns:a="http://schemas.openxmlformats.org/drawingml/2006/main" noChangeAspect="1"/>
             </wp:cNvGraphicFramePr>
@@ -269,7 +304,7 @@
                   <pic:spPr>
                     <a:xfrm>
                       <a:off x="0" y="0"/>
-                      <a:ext cx="5450205" cy="7030720"/>
+                      <a:ext cx="5459353" cy="7039155"/>
                     </a:xfrm>
                     <a:prstGeom prst="rect">
                       <a:avLst/>
@@ -330,8 +365,6 @@
           <w:szCs w:val="24"/>
         </w:rPr>
       </w:pPr>
-      <w:bookmarkStart w:id="0" w:name="_GoBack"/>
-      <w:bookmarkEnd w:id="0"/>
     </w:p>
     <w:p>
       <w:pPr>
@@ -684,14 +717,6 @@
           <w:szCs w:val="24"/>
         </w:rPr>
         <w:tab/>
-      </w:r>
-      <w:r>
-        <w:rPr>
-          <w:rFonts w:ascii="Gabriele Black Ribbon FG" w:hAnsi="Gabriele Black Ribbon FG" w:cs="Fuckin Gwenhwyfar"/>
-          <w:noProof/>
-          <w:sz w:val="24"/>
-          <w:szCs w:val="24"/>
-        </w:rPr>
         <w:t xml:space="preserve">Note: switching fast </w:t>
       </w:r>
       <w:r>
@@ -899,7 +924,7 @@
 <w:ftr xmlns:wpc="http://schemas.microsoft.com/office/word/2010/wordprocessingCanvas" xmlns:mc="http://schemas.openxmlformats.org/markup-compatibility/2006" xmlns:o="urn:schemas-microsoft-com:office:office" xmlns:r="http://schemas.openxmlformats.org/officeDocument/2006/relationships" xmlns:m="http://schemas.openxmlformats.org/officeDocument/2006/math" xmlns:v="urn:schemas-microsoft-com:vml" xmlns:wp14="http://schemas.microsoft.com/office/word/2010/wordprocessingDrawing" xmlns:wp="http://schemas.openxmlformats.org/drawingml/2006/wordprocessingDrawing" xmlns:w10="urn:schemas-microsoft-com:office:word" xmlns:w="http://schemas.openxmlformats.org/wordprocessingml/2006/main" xmlns:w14="http://schemas.microsoft.com/office/word/2010/wordml" xmlns:wpg="http://schemas.microsoft.com/office/word/2010/wordprocessingGroup" xmlns:wpi="http://schemas.microsoft.com/office/word/2010/wordprocessingInk" xmlns:wne="http://schemas.microsoft.com/office/word/2006/wordml" xmlns:wps="http://schemas.microsoft.com/office/word/2010/wordprocessingShape" mc:Ignorable="w14 wp14">
   <w:p>
     <w:pPr>
-      <w:pStyle w:val="Footer"/>
+      <w:pStyle w:val="Fuzeile"/>
       <w:rPr>
         <w:rFonts w:ascii="Gabriele Light Ribbon FG" w:hAnsi="Gabriele Light Ribbon FG"/>
         <w:sz w:val="16"/>
@@ -949,7 +974,7 @@
         <w:sz w:val="16"/>
         <w:szCs w:val="16"/>
       </w:rPr>
-      <w:t>V0.1</w:t>
+      <w:t>V0.2</w:t>
     </w:r>
     <w:r>
       <w:rPr>
@@ -974,6 +999,7 @@
         <w:noProof/>
         <w:sz w:val="16"/>
         <w:szCs w:val="16"/>
+        <w:lang w:val="de-DE" w:eastAsia="de-DE"/>
       </w:rPr>
       <w:drawing>
         <wp:anchor distT="0" distB="0" distL="114300" distR="114300" simplePos="0" relativeHeight="251658240" behindDoc="1" locked="0" layoutInCell="1" allowOverlap="1">
@@ -1576,17 +1602,17 @@
     <w:lsdException w:name="Bibliography" w:uiPriority="37"/>
     <w:lsdException w:name="TOC Heading" w:uiPriority="39" w:qFormat="1"/>
   </w:latentStyles>
-  <w:style w:type="paragraph" w:default="1" w:styleId="Normal">
+  <w:style w:type="paragraph" w:default="1" w:styleId="Standard">
     <w:name w:val="Normal"/>
     <w:qFormat/>
   </w:style>
-  <w:style w:type="character" w:default="1" w:styleId="DefaultParagraphFont">
+  <w:style w:type="character" w:default="1" w:styleId="Absatz-Standardschriftart">
     <w:name w:val="Default Paragraph Font"/>
     <w:uiPriority w:val="1"/>
     <w:semiHidden/>
     <w:unhideWhenUsed/>
   </w:style>
-  <w:style w:type="table" w:default="1" w:styleId="TableNormal">
+  <w:style w:type="table" w:default="1" w:styleId="NormaleTabelle">
     <w:name w:val="Normal Table"/>
     <w:uiPriority w:val="99"/>
     <w:semiHidden/>
@@ -1601,17 +1627,17 @@
       </w:tblCellMar>
     </w:tblPr>
   </w:style>
-  <w:style w:type="numbering" w:default="1" w:styleId="NoList">
+  <w:style w:type="numbering" w:default="1" w:styleId="KeineListe">
     <w:name w:val="No List"/>
     <w:uiPriority w:val="99"/>
     <w:semiHidden/>
     <w:unhideWhenUsed/>
   </w:style>
-  <w:style w:type="paragraph" w:styleId="Title">
+  <w:style w:type="paragraph" w:styleId="Titel">
     <w:name w:val="Title"/>
-    <w:basedOn w:val="Normal"/>
-    <w:next w:val="Normal"/>
-    <w:link w:val="TitleChar"/>
+    <w:basedOn w:val="Standard"/>
+    <w:next w:val="Standard"/>
+    <w:link w:val="TitelZchn"/>
     <w:uiPriority w:val="10"/>
     <w:qFormat/>
     <w:rsid w:val="00AB0A69"/>
@@ -1631,10 +1657,10 @@
       <w:szCs w:val="52"/>
     </w:rPr>
   </w:style>
-  <w:style w:type="character" w:customStyle="1" w:styleId="TitleChar">
-    <w:name w:val="Title Char"/>
-    <w:basedOn w:val="DefaultParagraphFont"/>
-    <w:link w:val="Title"/>
+  <w:style w:type="character" w:customStyle="1" w:styleId="TitelZchn">
+    <w:name w:val="Titel Zchn"/>
+    <w:basedOn w:val="Absatz-Standardschriftart"/>
+    <w:link w:val="Titel"/>
     <w:uiPriority w:val="10"/>
     <w:rsid w:val="00AB0A69"/>
     <w:rPr>
@@ -1646,9 +1672,9 @@
       <w:szCs w:val="52"/>
     </w:rPr>
   </w:style>
-  <w:style w:type="table" w:styleId="TableGrid">
+  <w:style w:type="table" w:styleId="Tabellenraster">
     <w:name w:val="Table Grid"/>
-    <w:basedOn w:val="TableNormal"/>
+    <w:basedOn w:val="NormaleTabelle"/>
     <w:uiPriority w:val="59"/>
     <w:rsid w:val="00AB0A69"/>
     <w:pPr>
@@ -1665,9 +1691,9 @@
       </w:tblBorders>
     </w:tblPr>
   </w:style>
-  <w:style w:type="paragraph" w:styleId="NormalWeb">
+  <w:style w:type="paragraph" w:styleId="StandardWeb">
     <w:name w:val="Normal (Web)"/>
-    <w:basedOn w:val="Normal"/>
+    <w:basedOn w:val="Standard"/>
     <w:uiPriority w:val="99"/>
     <w:semiHidden/>
     <w:unhideWhenUsed/>
@@ -1681,9 +1707,9 @@
       <w:szCs w:val="24"/>
     </w:rPr>
   </w:style>
-  <w:style w:type="character" w:styleId="Strong">
+  <w:style w:type="character" w:styleId="Fett">
     <w:name w:val="Strong"/>
-    <w:basedOn w:val="DefaultParagraphFont"/>
+    <w:basedOn w:val="Absatz-Standardschriftart"/>
     <w:uiPriority w:val="22"/>
     <w:qFormat/>
     <w:rsid w:val="00AB0A69"/>
@@ -1692,7 +1718,7 @@
       <w:bCs/>
     </w:rPr>
   </w:style>
-  <w:style w:type="paragraph" w:styleId="NoSpacing">
+  <w:style w:type="paragraph" w:styleId="KeinLeerraum">
     <w:name w:val="No Spacing"/>
     <w:uiPriority w:val="1"/>
     <w:qFormat/>
@@ -1701,9 +1727,9 @@
       <w:spacing w:after="0" w:line="240" w:lineRule="auto"/>
     </w:pPr>
   </w:style>
-  <w:style w:type="paragraph" w:styleId="ListParagraph">
+  <w:style w:type="paragraph" w:styleId="Listenabsatz">
     <w:name w:val="List Paragraph"/>
-    <w:basedOn w:val="Normal"/>
+    <w:basedOn w:val="Standard"/>
     <w:uiPriority w:val="34"/>
     <w:qFormat/>
     <w:rsid w:val="00D26C36"/>
@@ -1712,10 +1738,10 @@
       <w:contextualSpacing/>
     </w:pPr>
   </w:style>
-  <w:style w:type="paragraph" w:styleId="BalloonText">
+  <w:style w:type="paragraph" w:styleId="Sprechblasentext">
     <w:name w:val="Balloon Text"/>
-    <w:basedOn w:val="Normal"/>
-    <w:link w:val="BalloonTextChar"/>
+    <w:basedOn w:val="Standard"/>
+    <w:link w:val="SprechblasentextZchn"/>
     <w:uiPriority w:val="99"/>
     <w:semiHidden/>
     <w:unhideWhenUsed/>
@@ -1729,10 +1755,10 @@
       <w:szCs w:val="16"/>
     </w:rPr>
   </w:style>
-  <w:style w:type="character" w:customStyle="1" w:styleId="BalloonTextChar">
-    <w:name w:val="Balloon Text Char"/>
-    <w:basedOn w:val="DefaultParagraphFont"/>
-    <w:link w:val="BalloonText"/>
+  <w:style w:type="character" w:customStyle="1" w:styleId="SprechblasentextZchn">
+    <w:name w:val="Sprechblasentext Zchn"/>
+    <w:basedOn w:val="Absatz-Standardschriftart"/>
+    <w:link w:val="Sprechblasentext"/>
     <w:uiPriority w:val="99"/>
     <w:semiHidden/>
     <w:rsid w:val="00C83831"/>
@@ -1742,10 +1768,10 @@
       <w:szCs w:val="16"/>
     </w:rPr>
   </w:style>
-  <w:style w:type="paragraph" w:styleId="Header">
+  <w:style w:type="paragraph" w:styleId="Kopfzeile">
     <w:name w:val="header"/>
-    <w:basedOn w:val="Normal"/>
-    <w:link w:val="HeaderChar"/>
+    <w:basedOn w:val="Standard"/>
+    <w:link w:val="KopfzeileZchn"/>
     <w:uiPriority w:val="99"/>
     <w:unhideWhenUsed/>
     <w:rsid w:val="00C83831"/>
@@ -1757,17 +1783,17 @@
       <w:spacing w:after="0" w:line="240" w:lineRule="auto"/>
     </w:pPr>
   </w:style>
-  <w:style w:type="character" w:customStyle="1" w:styleId="HeaderChar">
-    <w:name w:val="Header Char"/>
-    <w:basedOn w:val="DefaultParagraphFont"/>
-    <w:link w:val="Header"/>
+  <w:style w:type="character" w:customStyle="1" w:styleId="KopfzeileZchn">
+    <w:name w:val="Kopfzeile Zchn"/>
+    <w:basedOn w:val="Absatz-Standardschriftart"/>
+    <w:link w:val="Kopfzeile"/>
     <w:uiPriority w:val="99"/>
     <w:rsid w:val="00C83831"/>
   </w:style>
-  <w:style w:type="paragraph" w:styleId="Footer">
+  <w:style w:type="paragraph" w:styleId="Fuzeile">
     <w:name w:val="footer"/>
-    <w:basedOn w:val="Normal"/>
-    <w:link w:val="FooterChar"/>
+    <w:basedOn w:val="Standard"/>
+    <w:link w:val="FuzeileZchn"/>
     <w:uiPriority w:val="99"/>
     <w:unhideWhenUsed/>
     <w:rsid w:val="00C83831"/>
@@ -1779,10 +1805,10 @@
       <w:spacing w:after="0" w:line="240" w:lineRule="auto"/>
     </w:pPr>
   </w:style>
-  <w:style w:type="character" w:customStyle="1" w:styleId="FooterChar">
-    <w:name w:val="Footer Char"/>
-    <w:basedOn w:val="DefaultParagraphFont"/>
-    <w:link w:val="Footer"/>
+  <w:style w:type="character" w:customStyle="1" w:styleId="FuzeileZchn">
+    <w:name w:val="Fußzeile Zchn"/>
+    <w:basedOn w:val="Absatz-Standardschriftart"/>
+    <w:link w:val="Fuzeile"/>
     <w:uiPriority w:val="99"/>
     <w:rsid w:val="00C83831"/>
   </w:style>
@@ -1945,17 +1971,17 @@
     <w:lsdException w:name="Bibliography" w:uiPriority="37"/>
     <w:lsdException w:name="TOC Heading" w:uiPriority="39" w:qFormat="1"/>
   </w:latentStyles>
-  <w:style w:type="paragraph" w:default="1" w:styleId="Normal">
+  <w:style w:type="paragraph" w:default="1" w:styleId="Standard">
     <w:name w:val="Normal"/>
     <w:qFormat/>
   </w:style>
-  <w:style w:type="character" w:default="1" w:styleId="DefaultParagraphFont">
+  <w:style w:type="character" w:default="1" w:styleId="Absatz-Standardschriftart">
     <w:name w:val="Default Paragraph Font"/>
     <w:uiPriority w:val="1"/>
     <w:semiHidden/>
     <w:unhideWhenUsed/>
   </w:style>
-  <w:style w:type="table" w:default="1" w:styleId="TableNormal">
+  <w:style w:type="table" w:default="1" w:styleId="NormaleTabelle">
     <w:name w:val="Normal Table"/>
     <w:uiPriority w:val="99"/>
     <w:semiHidden/>
@@ -1970,17 +1996,17 @@
       </w:tblCellMar>
     </w:tblPr>
   </w:style>
-  <w:style w:type="numbering" w:default="1" w:styleId="NoList">
+  <w:style w:type="numbering" w:default="1" w:styleId="KeineListe">
     <w:name w:val="No List"/>
     <w:uiPriority w:val="99"/>
     <w:semiHidden/>
     <w:unhideWhenUsed/>
   </w:style>
-  <w:style w:type="paragraph" w:styleId="Title">
+  <w:style w:type="paragraph" w:styleId="Titel">
     <w:name w:val="Title"/>
-    <w:basedOn w:val="Normal"/>
-    <w:next w:val="Normal"/>
-    <w:link w:val="TitleChar"/>
+    <w:basedOn w:val="Standard"/>
+    <w:next w:val="Standard"/>
+    <w:link w:val="TitelZchn"/>
     <w:uiPriority w:val="10"/>
     <w:qFormat/>
     <w:rsid w:val="00AB0A69"/>
@@ -2000,10 +2026,10 @@
       <w:szCs w:val="52"/>
     </w:rPr>
   </w:style>
-  <w:style w:type="character" w:customStyle="1" w:styleId="TitleChar">
-    <w:name w:val="Title Char"/>
-    <w:basedOn w:val="DefaultParagraphFont"/>
-    <w:link w:val="Title"/>
+  <w:style w:type="character" w:customStyle="1" w:styleId="TitelZchn">
+    <w:name w:val="Titel Zchn"/>
+    <w:basedOn w:val="Absatz-Standardschriftart"/>
+    <w:link w:val="Titel"/>
     <w:uiPriority w:val="10"/>
     <w:rsid w:val="00AB0A69"/>
     <w:rPr>
@@ -2015,9 +2041,9 @@
       <w:szCs w:val="52"/>
     </w:rPr>
   </w:style>
-  <w:style w:type="table" w:styleId="TableGrid">
+  <w:style w:type="table" w:styleId="Tabellenraster">
     <w:name w:val="Table Grid"/>
-    <w:basedOn w:val="TableNormal"/>
+    <w:basedOn w:val="NormaleTabelle"/>
     <w:uiPriority w:val="59"/>
     <w:rsid w:val="00AB0A69"/>
     <w:pPr>
@@ -2034,9 +2060,9 @@
       </w:tblBorders>
     </w:tblPr>
   </w:style>
-  <w:style w:type="paragraph" w:styleId="NormalWeb">
+  <w:style w:type="paragraph" w:styleId="StandardWeb">
     <w:name w:val="Normal (Web)"/>
-    <w:basedOn w:val="Normal"/>
+    <w:basedOn w:val="Standard"/>
     <w:uiPriority w:val="99"/>
     <w:semiHidden/>
     <w:unhideWhenUsed/>
@@ -2050,9 +2076,9 @@
       <w:szCs w:val="24"/>
     </w:rPr>
   </w:style>
-  <w:style w:type="character" w:styleId="Strong">
+  <w:style w:type="character" w:styleId="Fett">
     <w:name w:val="Strong"/>
-    <w:basedOn w:val="DefaultParagraphFont"/>
+    <w:basedOn w:val="Absatz-Standardschriftart"/>
     <w:uiPriority w:val="22"/>
     <w:qFormat/>
     <w:rsid w:val="00AB0A69"/>
@@ -2061,7 +2087,7 @@
       <w:bCs/>
     </w:rPr>
   </w:style>
-  <w:style w:type="paragraph" w:styleId="NoSpacing">
+  <w:style w:type="paragraph" w:styleId="KeinLeerraum">
     <w:name w:val="No Spacing"/>
     <w:uiPriority w:val="1"/>
     <w:qFormat/>
@@ -2070,9 +2096,9 @@
       <w:spacing w:after="0" w:line="240" w:lineRule="auto"/>
     </w:pPr>
   </w:style>
-  <w:style w:type="paragraph" w:styleId="ListParagraph">
+  <w:style w:type="paragraph" w:styleId="Listenabsatz">
     <w:name w:val="List Paragraph"/>
-    <w:basedOn w:val="Normal"/>
+    <w:basedOn w:val="Standard"/>
     <w:uiPriority w:val="34"/>
     <w:qFormat/>
     <w:rsid w:val="00D26C36"/>
@@ -2081,10 +2107,10 @@
       <w:contextualSpacing/>
     </w:pPr>
   </w:style>
-  <w:style w:type="paragraph" w:styleId="BalloonText">
+  <w:style w:type="paragraph" w:styleId="Sprechblasentext">
     <w:name w:val="Balloon Text"/>
-    <w:basedOn w:val="Normal"/>
-    <w:link w:val="BalloonTextChar"/>
+    <w:basedOn w:val="Standard"/>
+    <w:link w:val="SprechblasentextZchn"/>
     <w:uiPriority w:val="99"/>
     <w:semiHidden/>
     <w:unhideWhenUsed/>
@@ -2098,10 +2124,10 @@
       <w:szCs w:val="16"/>
     </w:rPr>
   </w:style>
-  <w:style w:type="character" w:customStyle="1" w:styleId="BalloonTextChar">
-    <w:name w:val="Balloon Text Char"/>
-    <w:basedOn w:val="DefaultParagraphFont"/>
-    <w:link w:val="BalloonText"/>
+  <w:style w:type="character" w:customStyle="1" w:styleId="SprechblasentextZchn">
+    <w:name w:val="Sprechblasentext Zchn"/>
+    <w:basedOn w:val="Absatz-Standardschriftart"/>
+    <w:link w:val="Sprechblasentext"/>
     <w:uiPriority w:val="99"/>
     <w:semiHidden/>
     <w:rsid w:val="00C83831"/>
@@ -2111,10 +2137,10 @@
       <w:szCs w:val="16"/>
     </w:rPr>
   </w:style>
-  <w:style w:type="paragraph" w:styleId="Header">
+  <w:style w:type="paragraph" w:styleId="Kopfzeile">
     <w:name w:val="header"/>
-    <w:basedOn w:val="Normal"/>
-    <w:link w:val="HeaderChar"/>
+    <w:basedOn w:val="Standard"/>
+    <w:link w:val="KopfzeileZchn"/>
     <w:uiPriority w:val="99"/>
     <w:unhideWhenUsed/>
     <w:rsid w:val="00C83831"/>
@@ -2126,17 +2152,17 @@
       <w:spacing w:after="0" w:line="240" w:lineRule="auto"/>
     </w:pPr>
   </w:style>
-  <w:style w:type="character" w:customStyle="1" w:styleId="HeaderChar">
-    <w:name w:val="Header Char"/>
-    <w:basedOn w:val="DefaultParagraphFont"/>
-    <w:link w:val="Header"/>
+  <w:style w:type="character" w:customStyle="1" w:styleId="KopfzeileZchn">
+    <w:name w:val="Kopfzeile Zchn"/>
+    <w:basedOn w:val="Absatz-Standardschriftart"/>
+    <w:link w:val="Kopfzeile"/>
     <w:uiPriority w:val="99"/>
     <w:rsid w:val="00C83831"/>
   </w:style>
-  <w:style w:type="paragraph" w:styleId="Footer">
+  <w:style w:type="paragraph" w:styleId="Fuzeile">
     <w:name w:val="footer"/>
-    <w:basedOn w:val="Normal"/>
-    <w:link w:val="FooterChar"/>
+    <w:basedOn w:val="Standard"/>
+    <w:link w:val="FuzeileZchn"/>
     <w:uiPriority w:val="99"/>
     <w:unhideWhenUsed/>
     <w:rsid w:val="00C83831"/>
@@ -2148,10 +2174,10 @@
       <w:spacing w:after="0" w:line="240" w:lineRule="auto"/>
     </w:pPr>
   </w:style>
-  <w:style w:type="character" w:customStyle="1" w:styleId="FooterChar">
-    <w:name w:val="Footer Char"/>
-    <w:basedOn w:val="DefaultParagraphFont"/>
-    <w:link w:val="Footer"/>
+  <w:style w:type="character" w:customStyle="1" w:styleId="FuzeileZchn">
+    <w:name w:val="Fußzeile Zchn"/>
+    <w:basedOn w:val="Absatz-Standardschriftart"/>
+    <w:link w:val="Fuzeile"/>
     <w:uiPriority w:val="99"/>
     <w:rsid w:val="00C83831"/>
   </w:style>

</xml_diff>